<commit_message>
Adds updated version of docx
</commit_message>
<xml_diff>
--- a/docs/SDP16-Tester.docx
+++ b/docs/SDP16-Tester.docx
@@ -111,12 +111,6 @@
         <w:gridCol w:w="2450"/>
       </w:tblGrid>
       <w:tr>
-        <w:tblPrEx>
-          <w:tblCellMar>
-            <w:top w:w="0" w:type="dxa"/>
-            <w:bottom w:w="0" w:type="dxa"/>
-          </w:tblCellMar>
-        </w:tblPrEx>
         <w:tc>
           <w:tcPr>
             <w:tcW w:w="2304" w:type="dxa"/>
@@ -259,12 +253,6 @@
         </w:tc>
       </w:tr>
       <w:tr>
-        <w:tblPrEx>
-          <w:tblCellMar>
-            <w:top w:w="0" w:type="dxa"/>
-            <w:bottom w:w="0" w:type="dxa"/>
-          </w:tblCellMar>
-        </w:tblPrEx>
         <w:tc>
           <w:tcPr>
             <w:tcW w:w="2304" w:type="dxa"/>
@@ -404,12 +392,6 @@
         </w:tc>
       </w:tr>
       <w:tr>
-        <w:tblPrEx>
-          <w:tblCellMar>
-            <w:top w:w="0" w:type="dxa"/>
-            <w:bottom w:w="0" w:type="dxa"/>
-          </w:tblCellMar>
-        </w:tblPrEx>
         <w:tc>
           <w:tcPr>
             <w:tcW w:w="2304" w:type="dxa"/>
@@ -516,12 +498,6 @@
         </w:tc>
       </w:tr>
       <w:tr>
-        <w:tblPrEx>
-          <w:tblCellMar>
-            <w:top w:w="0" w:type="dxa"/>
-            <w:bottom w:w="0" w:type="dxa"/>
-          </w:tblCellMar>
-        </w:tblPrEx>
         <w:tc>
           <w:tcPr>
             <w:tcW w:w="2304" w:type="dxa"/>
@@ -628,12 +604,6 @@
         </w:tc>
       </w:tr>
       <w:tr>
-        <w:tblPrEx>
-          <w:tblCellMar>
-            <w:top w:w="0" w:type="dxa"/>
-            <w:bottom w:w="0" w:type="dxa"/>
-          </w:tblCellMar>
-        </w:tblPrEx>
         <w:tc>
           <w:tcPr>
             <w:tcW w:w="2304" w:type="dxa"/>
@@ -767,9 +737,16 @@
       <w:pPr>
         <w:pStyle w:val="TOC1"/>
         <w:tabs>
-          <w:tab w:val="right" w:pos="440"/>
+          <w:tab w:val="left" w:pos="440"/>
           <w:tab w:val="right" w:pos="9350"/>
         </w:tabs>
+        <w:rPr>
+          <w:rFonts w:asciiTheme="minorHAnsi" w:eastAsiaTheme="minorEastAsia" w:hAnsiTheme="minorHAnsi" w:cstheme="minorBidi"/>
+          <w:noProof/>
+          <w:sz w:val="22"/>
+          <w:szCs w:val="22"/>
+          <w:lang w:val="pt-PT" w:eastAsia="en-GB"/>
+        </w:rPr>
       </w:pPr>
       <w:r>
         <w:rPr>
@@ -780,6 +757,9 @@
         <w:fldChar w:fldCharType="begin"/>
       </w:r>
       <w:r>
+        <w:rPr>
+          <w:lang w:val="pt-PT"/>
+        </w:rPr>
         <w:instrText xml:space="preserve"> TOC \o "1-3" \u </w:instrText>
       </w:r>
       <w:r>
@@ -792,13 +772,15 @@
       </w:r>
       <w:r>
         <w:rPr>
+          <w:noProof/>
           <w:lang w:val="pt-PT"/>
         </w:rPr>
         <w:t>1.</w:t>
       </w:r>
       <w:r>
         <w:rPr>
-          <w:rFonts w:ascii="Calibri" w:hAnsi="Calibri" w:cs="Arial"/>
+          <w:rFonts w:asciiTheme="minorHAnsi" w:eastAsiaTheme="minorEastAsia" w:hAnsiTheme="minorHAnsi" w:cstheme="minorBidi"/>
+          <w:noProof/>
           <w:sz w:val="22"/>
           <w:szCs w:val="22"/>
           <w:lang w:val="pt-PT" w:eastAsia="en-GB"/>
@@ -807,176 +789,483 @@
       </w:r>
       <w:r>
         <w:rPr>
-          <w:lang w:val="pt-PT"/>
-        </w:rPr>
-        <w:t xml:space="preserve">Conexão com a placa de </w:t>
-      </w:r>
-      <w:r>
-        <w:rPr>
-          <w:lang w:val="pt-PT"/>
-        </w:rPr>
-        <w:t>teste</w:t>
-      </w:r>
-      <w:r>
-        <w:rPr>
+          <w:noProof/>
+          <w:lang w:val="pt-PT"/>
+        </w:rPr>
+        <w:t>Teste físico de hardware</w:t>
+      </w:r>
+      <w:r>
+        <w:rPr>
+          <w:noProof/>
           <w:lang w:val="pt-PT"/>
         </w:rPr>
         <w:tab/>
+      </w:r>
+      <w:r>
+        <w:rPr>
+          <w:noProof/>
+        </w:rPr>
+        <w:fldChar w:fldCharType="begin"/>
+      </w:r>
+      <w:r>
+        <w:rPr>
+          <w:noProof/>
+          <w:lang w:val="pt-PT"/>
+        </w:rPr>
+        <w:instrText xml:space="preserve"> PAGEREF _Toc88818535 \h </w:instrText>
+      </w:r>
+      <w:r>
+        <w:rPr>
+          <w:noProof/>
+        </w:rPr>
+      </w:r>
+      <w:r>
+        <w:rPr>
+          <w:noProof/>
+        </w:rPr>
+        <w:fldChar w:fldCharType="separate"/>
+      </w:r>
+      <w:r>
+        <w:rPr>
+          <w:noProof/>
+          <w:lang w:val="pt-PT"/>
+        </w:rPr>
         <w:t>4</w:t>
+      </w:r>
+      <w:r>
+        <w:rPr>
+          <w:noProof/>
+        </w:rPr>
+        <w:fldChar w:fldCharType="end"/>
       </w:r>
     </w:p>
     <w:p>
       <w:pPr>
         <w:pStyle w:val="TOC1"/>
         <w:tabs>
-          <w:tab w:val="right" w:pos="440"/>
+          <w:tab w:val="left" w:pos="440"/>
           <w:tab w:val="right" w:pos="9350"/>
         </w:tabs>
-      </w:pPr>
-      <w:r>
-        <w:rPr>
-          <w:lang w:val="pt-PT"/>
-        </w:rPr>
-        <w:t>2.</w:t>
-      </w:r>
-      <w:r>
-        <w:rPr>
-          <w:rFonts w:ascii="Calibri" w:hAnsi="Calibri" w:cs="Arial"/>
+        <w:rPr>
+          <w:rFonts w:asciiTheme="minorHAnsi" w:eastAsiaTheme="minorEastAsia" w:hAnsiTheme="minorHAnsi" w:cstheme="minorBidi"/>
+          <w:noProof/>
           <w:sz w:val="22"/>
           <w:szCs w:val="22"/>
           <w:lang w:val="pt-PT" w:eastAsia="en-GB"/>
         </w:rPr>
+      </w:pPr>
+      <w:r>
+        <w:rPr>
+          <w:noProof/>
+          <w:lang w:val="pt-PT"/>
+        </w:rPr>
+        <w:t>2.</w:t>
+      </w:r>
+      <w:r>
+        <w:rPr>
+          <w:rFonts w:asciiTheme="minorHAnsi" w:eastAsiaTheme="minorEastAsia" w:hAnsiTheme="minorHAnsi" w:cstheme="minorBidi"/>
+          <w:noProof/>
+          <w:sz w:val="22"/>
+          <w:szCs w:val="22"/>
+          <w:lang w:val="pt-PT" w:eastAsia="en-GB"/>
+        </w:rPr>
         <w:tab/>
       </w:r>
       <w:r>
         <w:rPr>
+          <w:noProof/>
           <w:lang w:val="pt-PT"/>
         </w:rPr>
         <w:t>Testes de manipulação de memória</w:t>
       </w:r>
       <w:r>
         <w:rPr>
+          <w:noProof/>
           <w:lang w:val="pt-PT"/>
         </w:rPr>
         <w:tab/>
+      </w:r>
+      <w:r>
+        <w:rPr>
+          <w:noProof/>
+        </w:rPr>
+        <w:fldChar w:fldCharType="begin"/>
+      </w:r>
+      <w:r>
+        <w:rPr>
+          <w:noProof/>
+          <w:lang w:val="pt-PT"/>
+        </w:rPr>
+        <w:instrText xml:space="preserve"> PAGEREF _Toc88818536 \h </w:instrText>
+      </w:r>
+      <w:r>
+        <w:rPr>
+          <w:noProof/>
+        </w:rPr>
+      </w:r>
+      <w:r>
+        <w:rPr>
+          <w:noProof/>
+        </w:rPr>
+        <w:fldChar w:fldCharType="separate"/>
+      </w:r>
+      <w:r>
+        <w:rPr>
+          <w:noProof/>
+          <w:lang w:val="pt-PT"/>
+        </w:rPr>
         <w:t>4</w:t>
+      </w:r>
+      <w:r>
+        <w:rPr>
+          <w:noProof/>
+        </w:rPr>
+        <w:fldChar w:fldCharType="end"/>
       </w:r>
     </w:p>
     <w:p>
       <w:pPr>
         <w:pStyle w:val="TOC1"/>
         <w:tabs>
-          <w:tab w:val="right" w:pos="440"/>
+          <w:tab w:val="left" w:pos="440"/>
           <w:tab w:val="right" w:pos="9350"/>
         </w:tabs>
-      </w:pPr>
-      <w:r>
-        <w:rPr>
-          <w:lang w:val="pt-PT"/>
-        </w:rPr>
-        <w:t>3.</w:t>
-      </w:r>
-      <w:r>
-        <w:rPr>
-          <w:rFonts w:ascii="Calibri" w:hAnsi="Calibri" w:cs="Arial"/>
+        <w:rPr>
+          <w:rFonts w:asciiTheme="minorHAnsi" w:eastAsiaTheme="minorEastAsia" w:hAnsiTheme="minorHAnsi" w:cstheme="minorBidi"/>
+          <w:noProof/>
           <w:sz w:val="22"/>
           <w:szCs w:val="22"/>
           <w:lang w:val="pt-PT" w:eastAsia="en-GB"/>
         </w:rPr>
+      </w:pPr>
+      <w:r>
+        <w:rPr>
+          <w:noProof/>
+          <w:lang w:val="pt-PT"/>
+        </w:rPr>
+        <w:t>3.</w:t>
+      </w:r>
+      <w:r>
+        <w:rPr>
+          <w:rFonts w:asciiTheme="minorHAnsi" w:eastAsiaTheme="minorEastAsia" w:hAnsiTheme="minorHAnsi" w:cstheme="minorBidi"/>
+          <w:noProof/>
+          <w:sz w:val="22"/>
+          <w:szCs w:val="22"/>
+          <w:lang w:val="pt-PT" w:eastAsia="en-GB"/>
+        </w:rPr>
         <w:tab/>
       </w:r>
       <w:r>
         <w:rPr>
+          <w:noProof/>
+          <w:lang w:val="pt-PT"/>
+        </w:rPr>
+        <w:t>Conexão com a placa de teste</w:t>
+      </w:r>
+      <w:r>
+        <w:rPr>
+          <w:noProof/>
+          <w:lang w:val="pt-PT"/>
+        </w:rPr>
+        <w:tab/>
+      </w:r>
+      <w:r>
+        <w:rPr>
+          <w:noProof/>
+        </w:rPr>
+        <w:fldChar w:fldCharType="begin"/>
+      </w:r>
+      <w:r>
+        <w:rPr>
+          <w:noProof/>
+          <w:lang w:val="pt-PT"/>
+        </w:rPr>
+        <w:instrText xml:space="preserve"> PAGEREF _Toc88818537 \h </w:instrText>
+      </w:r>
+      <w:r>
+        <w:rPr>
+          <w:noProof/>
+        </w:rPr>
+      </w:r>
+      <w:r>
+        <w:rPr>
+          <w:noProof/>
+        </w:rPr>
+        <w:fldChar w:fldCharType="separate"/>
+      </w:r>
+      <w:r>
+        <w:rPr>
+          <w:noProof/>
+          <w:lang w:val="pt-PT"/>
+        </w:rPr>
+        <w:t>4</w:t>
+      </w:r>
+      <w:r>
+        <w:rPr>
+          <w:noProof/>
+        </w:rPr>
+        <w:fldChar w:fldCharType="end"/>
+      </w:r>
+    </w:p>
+    <w:p>
+      <w:pPr>
+        <w:pStyle w:val="TOC1"/>
+        <w:tabs>
+          <w:tab w:val="left" w:pos="440"/>
+          <w:tab w:val="right" w:pos="9350"/>
+        </w:tabs>
+        <w:rPr>
+          <w:rFonts w:asciiTheme="minorHAnsi" w:eastAsiaTheme="minorEastAsia" w:hAnsiTheme="minorHAnsi" w:cstheme="minorBidi"/>
+          <w:noProof/>
+          <w:sz w:val="22"/>
+          <w:szCs w:val="22"/>
+          <w:lang w:val="pt-PT" w:eastAsia="en-GB"/>
+        </w:rPr>
+      </w:pPr>
+      <w:r>
+        <w:rPr>
+          <w:noProof/>
+          <w:lang w:val="pt-PT"/>
+        </w:rPr>
+        <w:t>4.</w:t>
+      </w:r>
+      <w:r>
+        <w:rPr>
+          <w:rFonts w:asciiTheme="minorHAnsi" w:eastAsiaTheme="minorEastAsia" w:hAnsiTheme="minorHAnsi" w:cstheme="minorBidi"/>
+          <w:noProof/>
+          <w:sz w:val="22"/>
+          <w:szCs w:val="22"/>
+          <w:lang w:val="pt-PT" w:eastAsia="en-GB"/>
+        </w:rPr>
+        <w:tab/>
+      </w:r>
+      <w:r>
+        <w:rPr>
+          <w:noProof/>
           <w:lang w:val="pt-PT"/>
         </w:rPr>
         <w:t>Código de teste</w:t>
       </w:r>
       <w:r>
         <w:rPr>
+          <w:noProof/>
           <w:lang w:val="pt-PT"/>
         </w:rPr>
         <w:tab/>
+      </w:r>
+      <w:r>
+        <w:rPr>
+          <w:noProof/>
+        </w:rPr>
+        <w:fldChar w:fldCharType="begin"/>
+      </w:r>
+      <w:r>
+        <w:rPr>
+          <w:noProof/>
+          <w:lang w:val="pt-PT"/>
+        </w:rPr>
+        <w:instrText xml:space="preserve"> PAGEREF _Toc88818538 \h </w:instrText>
+      </w:r>
+      <w:r>
+        <w:rPr>
+          <w:noProof/>
+        </w:rPr>
+      </w:r>
+      <w:r>
+        <w:rPr>
+          <w:noProof/>
+        </w:rPr>
+        <w:fldChar w:fldCharType="separate"/>
+      </w:r>
+      <w:r>
+        <w:rPr>
+          <w:noProof/>
+          <w:lang w:val="pt-PT"/>
+        </w:rPr>
         <w:t>4</w:t>
+      </w:r>
+      <w:r>
+        <w:rPr>
+          <w:noProof/>
+        </w:rPr>
+        <w:fldChar w:fldCharType="end"/>
       </w:r>
     </w:p>
     <w:p>
       <w:pPr>
         <w:pStyle w:val="TOC2"/>
         <w:tabs>
-          <w:tab w:val="right" w:pos="880"/>
+          <w:tab w:val="left" w:pos="880"/>
           <w:tab w:val="right" w:pos="9350"/>
         </w:tabs>
-      </w:pPr>
-      <w:r>
-        <w:rPr>
-          <w:lang w:val="pt-PT"/>
-        </w:rPr>
-        <w:t>3.1</w:t>
-      </w:r>
-      <w:r>
-        <w:rPr>
-          <w:rFonts w:ascii="Calibri" w:hAnsi="Calibri" w:cs="Arial"/>
+        <w:rPr>
+          <w:rFonts w:asciiTheme="minorHAnsi" w:eastAsiaTheme="minorEastAsia" w:hAnsiTheme="minorHAnsi" w:cstheme="minorBidi"/>
+          <w:noProof/>
           <w:sz w:val="22"/>
           <w:szCs w:val="22"/>
           <w:lang w:val="pt-PT" w:eastAsia="en-GB"/>
         </w:rPr>
+      </w:pPr>
+      <w:r>
+        <w:rPr>
+          <w:noProof/>
+          <w:lang w:val="pt-PT"/>
+        </w:rPr>
+        <w:t>4.1</w:t>
+      </w:r>
+      <w:r>
+        <w:rPr>
+          <w:rFonts w:asciiTheme="minorHAnsi" w:eastAsiaTheme="minorEastAsia" w:hAnsiTheme="minorHAnsi" w:cstheme="minorBidi"/>
+          <w:noProof/>
+          <w:sz w:val="22"/>
+          <w:szCs w:val="22"/>
+          <w:lang w:val="pt-PT" w:eastAsia="en-GB"/>
+        </w:rPr>
         <w:tab/>
       </w:r>
       <w:r>
         <w:rPr>
+          <w:noProof/>
           <w:lang w:val="pt-PT"/>
         </w:rPr>
         <w:t>Carregar código na placa</w:t>
       </w:r>
       <w:r>
         <w:rPr>
+          <w:noProof/>
           <w:lang w:val="pt-PT"/>
         </w:rPr>
         <w:tab/>
+      </w:r>
+      <w:r>
+        <w:rPr>
+          <w:noProof/>
+        </w:rPr>
+        <w:fldChar w:fldCharType="begin"/>
+      </w:r>
+      <w:r>
+        <w:rPr>
+          <w:noProof/>
+          <w:lang w:val="pt-PT"/>
+        </w:rPr>
+        <w:instrText xml:space="preserve"> PAGEREF _Toc88818539 \h </w:instrText>
+      </w:r>
+      <w:r>
+        <w:rPr>
+          <w:noProof/>
+        </w:rPr>
+      </w:r>
+      <w:r>
+        <w:rPr>
+          <w:noProof/>
+        </w:rPr>
+        <w:fldChar w:fldCharType="separate"/>
+      </w:r>
+      <w:r>
+        <w:rPr>
+          <w:noProof/>
+          <w:lang w:val="pt-PT"/>
+        </w:rPr>
         <w:t>4</w:t>
+      </w:r>
+      <w:r>
+        <w:rPr>
+          <w:noProof/>
+        </w:rPr>
+        <w:fldChar w:fldCharType="end"/>
       </w:r>
     </w:p>
     <w:p>
       <w:pPr>
         <w:pStyle w:val="TOC2"/>
         <w:tabs>
-          <w:tab w:val="right" w:pos="880"/>
+          <w:tab w:val="left" w:pos="880"/>
           <w:tab w:val="right" w:pos="9350"/>
         </w:tabs>
-      </w:pPr>
-      <w:r>
-        <w:rPr>
-          <w:lang w:val="pt-PT"/>
-        </w:rPr>
-        <w:t>3.2</w:t>
-      </w:r>
-      <w:r>
-        <w:rPr>
-          <w:rFonts w:ascii="Calibri" w:hAnsi="Calibri" w:cs="Arial"/>
+        <w:rPr>
+          <w:rFonts w:asciiTheme="minorHAnsi" w:eastAsiaTheme="minorEastAsia" w:hAnsiTheme="minorHAnsi" w:cstheme="minorBidi"/>
+          <w:noProof/>
           <w:sz w:val="22"/>
           <w:szCs w:val="22"/>
           <w:lang w:val="pt-PT" w:eastAsia="en-GB"/>
         </w:rPr>
+      </w:pPr>
+      <w:r>
+        <w:rPr>
+          <w:noProof/>
+          <w:lang w:val="pt-PT"/>
+        </w:rPr>
+        <w:t>4.2</w:t>
+      </w:r>
+      <w:r>
+        <w:rPr>
+          <w:rFonts w:asciiTheme="minorHAnsi" w:eastAsiaTheme="minorEastAsia" w:hAnsiTheme="minorHAnsi" w:cstheme="minorBidi"/>
+          <w:noProof/>
+          <w:sz w:val="22"/>
+          <w:szCs w:val="22"/>
+          <w:lang w:val="pt-PT" w:eastAsia="en-GB"/>
+        </w:rPr>
         <w:tab/>
       </w:r>
       <w:r>
         <w:rPr>
+          <w:noProof/>
           <w:lang w:val="pt-PT"/>
         </w:rPr>
         <w:t>Correr o código na placa</w:t>
       </w:r>
       <w:r>
         <w:rPr>
+          <w:noProof/>
           <w:lang w:val="pt-PT"/>
         </w:rPr>
         <w:tab/>
+      </w:r>
+      <w:r>
+        <w:rPr>
+          <w:noProof/>
+        </w:rPr>
+        <w:fldChar w:fldCharType="begin"/>
+      </w:r>
+      <w:r>
+        <w:rPr>
+          <w:noProof/>
+          <w:lang w:val="pt-PT"/>
+        </w:rPr>
+        <w:instrText xml:space="preserve"> PAGEREF _Toc88818540 \h </w:instrText>
+      </w:r>
+      <w:r>
+        <w:rPr>
+          <w:noProof/>
+        </w:rPr>
+      </w:r>
+      <w:r>
+        <w:rPr>
+          <w:noProof/>
+        </w:rPr>
+        <w:fldChar w:fldCharType="separate"/>
+      </w:r>
+      <w:r>
+        <w:rPr>
+          <w:noProof/>
+          <w:lang w:val="pt-PT"/>
+        </w:rPr>
         <w:t>4</w:t>
+      </w:r>
+      <w:r>
+        <w:rPr>
+          <w:noProof/>
+        </w:rPr>
+        <w:fldChar w:fldCharType="end"/>
       </w:r>
     </w:p>
     <w:p>
       <w:pPr>
         <w:pStyle w:val="Ttulo"/>
         <w:pageBreakBefore/>
+        <w:rPr>
+          <w:lang w:val="pt-PT"/>
+        </w:rPr>
       </w:pPr>
       <w:r>
         <w:lastRenderedPageBreak/>
@@ -1004,27 +1293,12 @@
         </w:rPr>
       </w:pPr>
       <w:bookmarkStart w:id="0" w:name="_Toc88727665"/>
-      <w:r>
-        <w:rPr>
-          <w:lang w:val="pt-PT"/>
-        </w:rPr>
-        <w:t>Conexão com a placa de teste</w:t>
-      </w:r>
-      <w:bookmarkEnd w:id="0"/>
-    </w:p>
-    <w:p>
-      <w:pPr>
-        <w:pStyle w:val="Ttulo1"/>
-        <w:rPr>
-          <w:lang w:val="pt-PT"/>
-        </w:rPr>
-      </w:pPr>
-      <w:bookmarkStart w:id="1" w:name="_Toc88727666"/>
-      <w:r>
-        <w:rPr>
-          <w:lang w:val="pt-PT"/>
-        </w:rPr>
-        <w:t>Testes de manipulação de memória</w:t>
+      <w:bookmarkStart w:id="1" w:name="_Toc88818535"/>
+      <w:r>
+        <w:rPr>
+          <w:lang w:val="pt-PT"/>
+        </w:rPr>
+        <w:t>Teste físico de hardware</w:t>
       </w:r>
       <w:bookmarkEnd w:id="1"/>
     </w:p>
@@ -1035,14 +1309,51 @@
           <w:lang w:val="pt-PT"/>
         </w:rPr>
       </w:pPr>
-      <w:bookmarkStart w:id="2" w:name="_Toc88727667"/>
+      <w:bookmarkStart w:id="2" w:name="_Toc88727666"/>
+      <w:bookmarkStart w:id="3" w:name="_Toc88818536"/>
+      <w:bookmarkEnd w:id="0"/>
+      <w:r>
+        <w:rPr>
+          <w:lang w:val="pt-PT"/>
+        </w:rPr>
+        <w:t>Testes de manipulação de memória</w:t>
+      </w:r>
+      <w:bookmarkEnd w:id="2"/>
+      <w:bookmarkEnd w:id="3"/>
+    </w:p>
+    <w:p>
+      <w:pPr>
+        <w:pStyle w:val="Ttulo1"/>
+        <w:rPr>
+          <w:lang w:val="pt-PT"/>
+        </w:rPr>
+      </w:pPr>
+      <w:bookmarkStart w:id="4" w:name="_Toc88727667"/>
+      <w:bookmarkStart w:id="5" w:name="_Toc88818537"/>
+      <w:r>
+        <w:rPr>
+          <w:lang w:val="pt-PT"/>
+        </w:rPr>
+        <w:t>Conexão com a placa de teste</w:t>
+      </w:r>
+      <w:bookmarkEnd w:id="5"/>
+    </w:p>
+    <w:p>
+      <w:pPr>
+        <w:pStyle w:val="Ttulo1"/>
+        <w:rPr>
+          <w:lang w:val="pt-PT"/>
+        </w:rPr>
+      </w:pPr>
+      <w:bookmarkStart w:id="6" w:name="_Toc88818538"/>
       <w:r>
         <w:rPr>
           <w:lang w:val="pt-PT"/>
         </w:rPr>
         <w:t>Código de teste</w:t>
       </w:r>
-      <w:bookmarkEnd w:id="2"/>
+      <w:bookmarkEnd w:id="4"/>
+      <w:bookmarkEnd w:id="6"/>
     </w:p>
     <w:p>
       <w:pPr>
@@ -1051,33 +1362,31 @@
           <w:lang w:val="pt-PT"/>
         </w:rPr>
       </w:pPr>
-      <w:bookmarkStart w:id="3" w:name="_Toc88727668"/>
-      <w:r>
-        <w:rPr>
-          <w:lang w:val="pt-PT"/>
-        </w:rPr>
-        <w:t xml:space="preserve">Carregar </w:t>
-      </w:r>
-      <w:r>
-        <w:rPr>
-          <w:lang w:val="pt-PT"/>
-        </w:rPr>
-        <w:t>código na placa</w:t>
-      </w:r>
-      <w:bookmarkEnd w:id="3"/>
+      <w:bookmarkStart w:id="7" w:name="_Toc88727668"/>
+      <w:bookmarkStart w:id="8" w:name="_Toc88818539"/>
+      <w:r>
+        <w:rPr>
+          <w:lang w:val="pt-PT"/>
+        </w:rPr>
+        <w:t>Carregar código na placa</w:t>
+      </w:r>
+      <w:bookmarkEnd w:id="7"/>
+      <w:bookmarkEnd w:id="8"/>
     </w:p>
     <w:p>
       <w:pPr>
         <w:pStyle w:val="Ttulo2"/>
       </w:pPr>
-      <w:bookmarkStart w:id="4" w:name="_Toc88727669"/>
+      <w:bookmarkStart w:id="9" w:name="_Toc88727669"/>
+      <w:bookmarkStart w:id="10" w:name="_Toc88818540"/>
       <w:r>
         <w:rPr>
           <w:lang w:val="pt-PT"/>
         </w:rPr>
         <w:t>Correr o código na placa</w:t>
       </w:r>
-      <w:bookmarkEnd w:id="4"/>
+      <w:bookmarkEnd w:id="9"/>
+      <w:bookmarkEnd w:id="10"/>
     </w:p>
     <w:sectPr>
       <w:headerReference w:type="default" r:id="rId8"/>
@@ -1133,12 +1442,6 @@
       <w:gridCol w:w="3162"/>
     </w:tblGrid>
     <w:tr>
-      <w:tblPrEx>
-        <w:tblCellMar>
-          <w:top w:w="0" w:type="dxa"/>
-          <w:bottom w:w="0" w:type="dxa"/>
-        </w:tblCellMar>
-      </w:tblPrEx>
       <w:tc>
         <w:tcPr>
           <w:tcW w:w="3162" w:type="dxa"/>
@@ -1346,12 +1649,6 @@
       <w:gridCol w:w="3179"/>
     </w:tblGrid>
     <w:tr>
-      <w:tblPrEx>
-        <w:tblCellMar>
-          <w:top w:w="0" w:type="dxa"/>
-          <w:bottom w:w="0" w:type="dxa"/>
-        </w:tblCellMar>
-      </w:tblPrEx>
       <w:tc>
         <w:tcPr>
           <w:tcW w:w="6379" w:type="dxa"/>
@@ -1447,12 +1744,6 @@
       </w:tc>
     </w:tr>
     <w:tr>
-      <w:tblPrEx>
-        <w:tblCellMar>
-          <w:top w:w="0" w:type="dxa"/>
-          <w:bottom w:w="0" w:type="dxa"/>
-        </w:tblCellMar>
-      </w:tblPrEx>
       <w:tc>
         <w:tcPr>
           <w:tcW w:w="6379" w:type="dxa"/>
@@ -1515,12 +1806,6 @@
       </w:tc>
     </w:tr>
     <w:tr>
-      <w:tblPrEx>
-        <w:tblCellMar>
-          <w:top w:w="0" w:type="dxa"/>
-          <w:bottom w:w="0" w:type="dxa"/>
-        </w:tblCellMar>
-      </w:tblPrEx>
       <w:tc>
         <w:tcPr>
           <w:tcW w:w="9558" w:type="dxa"/>
@@ -3273,6 +3558,7 @@
     <w:basedOn w:val="Normal"/>
     <w:next w:val="Normal"/>
     <w:autoRedefine/>
+    <w:uiPriority w:val="39"/>
     <w:pPr>
       <w:spacing w:after="100"/>
     </w:pPr>
@@ -3282,6 +3568,7 @@
     <w:basedOn w:val="Normal"/>
     <w:next w:val="Normal"/>
     <w:autoRedefine/>
+    <w:uiPriority w:val="39"/>
     <w:pPr>
       <w:spacing w:after="100"/>
       <w:ind w:left="200"/>

</xml_diff>